<commit_message>
functioneel ontwerp officiel klaar
</commit_message>
<xml_diff>
--- a/TransferTool/Functioneel ontwerp Transfertool.docx
+++ b/TransferTool/Functioneel ontwerp Transfertool.docx
@@ -266,7 +266,7 @@
                   </wp:anchor>
                 </w:drawing>
               </mc:Choice>
-              <mc:Fallback xmlns:a="http://schemas.openxmlformats.org/drawingml/2006/main" xmlns:pic="http://schemas.openxmlformats.org/drawingml/2006/picture" xmlns:a14="http://schemas.microsoft.com/office/drawing/2010/main" xmlns:arto="http://schemas.microsoft.com/office/word/2006/arto">
+              <mc:Fallback xmlns:arto="http://schemas.microsoft.com/office/word/2006/arto" xmlns:a14="http://schemas.microsoft.com/office/drawing/2010/main" xmlns:pic="http://schemas.openxmlformats.org/drawingml/2006/picture" xmlns:a="http://schemas.openxmlformats.org/drawingml/2006/main">
                 <w:pict w14:anchorId="32F2092C">
                   <v:group id="Groep 149" style="position:absolute;margin-left:0;margin-top:0;width:8in;height:95.7pt;z-index:251660288;mso-width-percent:941;mso-height-percent:121;mso-top-percent:23;mso-position-horizontal:center;mso-position-horizontal-relative:page;mso-position-vertical-relative:page;mso-width-percent:941;mso-height-percent:121;mso-top-percent:23" coordsize="73152,12161" coordorigin="" o:spid="_x0000_s1026" w14:anchorId="74BC0FA8" o:gfxdata="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">
                     <v:shape id="Rechthoek 51" style="position:absolute;width:73152;height:11303;visibility:visible;mso-wrap-style:square;v-text-anchor:middle" coordsize="7312660,1129665" o:spid="_x0000_s1027" fillcolor="#4472c4 [3204]" stroked="f" strokeweight="1pt" path="m,l7312660,r,1129665l3619500,733425,,1091565,,xe" o:gfxdata="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">
@@ -743,7 +743,7 @@
           <w:szCs w:val="40"/>
         </w:rPr>
       </w:pPr>
-      <w:bookmarkStart w:id="1" w:name="_Toc158993647"/>
+      <w:bookmarkStart w:id="1" w:name="_Toc159240264"/>
       <w:r>
         <w:rPr>
           <w:sz w:val="40"/>
@@ -854,13 +854,13 @@
     <w:sdt>
       <w:sdtPr>
         <w:rPr>
-          <w:rFonts w:asciiTheme="minorHAnsi" w:eastAsiaTheme="minorHAnsi" w:hAnsiTheme="minorHAnsi" w:cstheme="minorBidi"/>
+          <w:rFonts w:asciiTheme="minorHAnsi" w:eastAsia="宋体" w:hAnsiTheme="minorHAnsi" w:cstheme="minorBidi"/>
           <w:color w:val="auto"/>
           <w:sz w:val="22"/>
           <w:szCs w:val="22"/>
           <w:lang w:eastAsia="en-US"/>
         </w:rPr>
-        <w:id w:val="-218128814"/>
+        <w:id w:val="1755551745"/>
         <w:docPartObj>
           <w:docPartGallery w:val="Table of Contents"/>
           <w:docPartUnique/>
@@ -868,7 +868,6 @@
       </w:sdtPr>
       <w:sdtEndPr>
         <w:rPr>
-          <w:rFonts w:eastAsia="宋体"/>
           <w:b/>
           <w:bCs/>
         </w:rPr>
@@ -905,7 +904,7 @@
           <w:r>
             <w:fldChar w:fldCharType="separate"/>
           </w:r>
-          <w:hyperlink w:anchor="_Toc158993647" w:history="1">
+          <w:hyperlink w:anchor="_Toc159240264" w:history="1">
             <w:r>
               <w:rPr>
                 <w:rStyle w:val="Hyperlink"/>
@@ -932,7 +931,7 @@
                 <w:noProof/>
                 <w:webHidden/>
               </w:rPr>
-              <w:instrText xml:space="preserve"> PAGEREF _Toc158993647 \h </w:instrText>
+              <w:instrText xml:space="preserve"> PAGEREF _Toc159240264 \h </w:instrText>
             </w:r>
             <w:r>
               <w:rPr>
@@ -977,13 +976,14 @@
               <w14:ligatures w14:val="standardContextual"/>
             </w:rPr>
           </w:pPr>
-          <w:hyperlink w:anchor="_Toc158993648" w:history="1">
+          <w:hyperlink w:anchor="_Toc159240265" w:history="1">
             <w:r>
               <w:rPr>
                 <w:rStyle w:val="Hyperlink"/>
                 <w:noProof/>
+                <w:lang w:eastAsia="zh-CN"/>
               </w:rPr>
-              <w:t>Analyse huidige situatie</w:t>
+              <w:t>Doelstellingen en doelgroep</w:t>
             </w:r>
             <w:r>
               <w:rPr>
@@ -1004,79 +1004,7 @@
                 <w:noProof/>
                 <w:webHidden/>
               </w:rPr>
-              <w:instrText xml:space="preserve"> PAGEREF _Toc158993648 \h </w:instrText>
-            </w:r>
-            <w:r>
-              <w:rPr>
-                <w:noProof/>
-                <w:webHidden/>
-              </w:rPr>
-            </w:r>
-            <w:r>
-              <w:rPr>
-                <w:noProof/>
-                <w:webHidden/>
-              </w:rPr>
-              <w:fldChar w:fldCharType="separate"/>
-            </w:r>
-            <w:r>
-              <w:rPr>
-                <w:noProof/>
-                <w:webHidden/>
-              </w:rPr>
-              <w:t>3</w:t>
-            </w:r>
-            <w:r>
-              <w:rPr>
-                <w:noProof/>
-                <w:webHidden/>
-              </w:rPr>
-              <w:fldChar w:fldCharType="end"/>
-            </w:r>
-          </w:hyperlink>
-        </w:p>
-        <w:p>
-          <w:pPr>
-            <w:pStyle w:val="Inhopg2"/>
-            <w:tabs>
-              <w:tab w:val="right" w:leader="dot" w:pos="9062"/>
-            </w:tabs>
-            <w:rPr>
-              <w:rFonts w:eastAsiaTheme="minorEastAsia"/>
-              <w:noProof/>
-              <w:kern w:val="2"/>
-              <w:lang w:eastAsia="zh-CN"/>
-              <w14:ligatures w14:val="standardContextual"/>
-            </w:rPr>
-          </w:pPr>
-          <w:hyperlink w:anchor="_Toc158993649" w:history="1">
-            <w:r>
-              <w:rPr>
-                <w:rStyle w:val="Hyperlink"/>
-                <w:noProof/>
-              </w:rPr>
-              <w:t>Informatieverwerking</w:t>
-            </w:r>
-            <w:r>
-              <w:rPr>
-                <w:noProof/>
-                <w:webHidden/>
-              </w:rPr>
-              <w:tab/>
-            </w:r>
-            <w:r>
-              <w:rPr>
-                <w:noProof/>
-                <w:webHidden/>
-              </w:rPr>
-              <w:fldChar w:fldCharType="begin"/>
-            </w:r>
-            <w:r>
-              <w:rPr>
-                <w:noProof/>
-                <w:webHidden/>
-              </w:rPr>
-              <w:instrText xml:space="preserve"> PAGEREF _Toc158993649 \h </w:instrText>
+              <w:instrText xml:space="preserve"> PAGEREF _Toc159240265 \h </w:instrText>
             </w:r>
             <w:r>
               <w:rPr>
@@ -1121,13 +1049,13 @@
               <w14:ligatures w14:val="standardContextual"/>
             </w:rPr>
           </w:pPr>
-          <w:hyperlink w:anchor="_Toc158993650" w:history="1">
+          <w:hyperlink w:anchor="_Toc159240266" w:history="1">
             <w:r>
               <w:rPr>
                 <w:rStyle w:val="Hyperlink"/>
                 <w:noProof/>
               </w:rPr>
-              <w:t>Analyse gewenste situatie</w:t>
+              <w:t>Analyse huidige situatie</w:t>
             </w:r>
             <w:r>
               <w:rPr>
@@ -1148,7 +1076,7 @@
                 <w:noProof/>
                 <w:webHidden/>
               </w:rPr>
-              <w:instrText xml:space="preserve"> PAGEREF _Toc158993650 \h </w:instrText>
+              <w:instrText xml:space="preserve"> PAGEREF _Toc159240266 \h </w:instrText>
             </w:r>
             <w:r>
               <w:rPr>
@@ -1193,13 +1121,13 @@
               <w14:ligatures w14:val="standardContextual"/>
             </w:rPr>
           </w:pPr>
-          <w:hyperlink w:anchor="_Toc158993651" w:history="1">
+          <w:hyperlink w:anchor="_Toc159240267" w:history="1">
             <w:r>
               <w:rPr>
                 <w:rStyle w:val="Hyperlink"/>
                 <w:noProof/>
               </w:rPr>
-              <w:t>Stappenplan</w:t>
+              <w:t>Informatieverwerking</w:t>
             </w:r>
             <w:r>
               <w:rPr>
@@ -1220,7 +1148,79 @@
                 <w:noProof/>
                 <w:webHidden/>
               </w:rPr>
-              <w:instrText xml:space="preserve"> PAGEREF _Toc158993651 \h </w:instrText>
+              <w:instrText xml:space="preserve"> PAGEREF _Toc159240267 \h </w:instrText>
+            </w:r>
+            <w:r>
+              <w:rPr>
+                <w:noProof/>
+                <w:webHidden/>
+              </w:rPr>
+            </w:r>
+            <w:r>
+              <w:rPr>
+                <w:noProof/>
+                <w:webHidden/>
+              </w:rPr>
+              <w:fldChar w:fldCharType="separate"/>
+            </w:r>
+            <w:r>
+              <w:rPr>
+                <w:noProof/>
+                <w:webHidden/>
+              </w:rPr>
+              <w:t>4</w:t>
+            </w:r>
+            <w:r>
+              <w:rPr>
+                <w:noProof/>
+                <w:webHidden/>
+              </w:rPr>
+              <w:fldChar w:fldCharType="end"/>
+            </w:r>
+          </w:hyperlink>
+        </w:p>
+        <w:p>
+          <w:pPr>
+            <w:pStyle w:val="Inhopg1"/>
+            <w:tabs>
+              <w:tab w:val="right" w:leader="dot" w:pos="9062"/>
+            </w:tabs>
+            <w:rPr>
+              <w:rFonts w:eastAsiaTheme="minorEastAsia"/>
+              <w:noProof/>
+              <w:kern w:val="2"/>
+              <w:lang w:eastAsia="zh-CN"/>
+              <w14:ligatures w14:val="standardContextual"/>
+            </w:rPr>
+          </w:pPr>
+          <w:hyperlink w:anchor="_Toc159240268" w:history="1">
+            <w:r>
+              <w:rPr>
+                <w:rStyle w:val="Hyperlink"/>
+                <w:noProof/>
+              </w:rPr>
+              <w:t>Analyse gewenste situatie</w:t>
+            </w:r>
+            <w:r>
+              <w:rPr>
+                <w:noProof/>
+                <w:webHidden/>
+              </w:rPr>
+              <w:tab/>
+            </w:r>
+            <w:r>
+              <w:rPr>
+                <w:noProof/>
+                <w:webHidden/>
+              </w:rPr>
+              <w:fldChar w:fldCharType="begin"/>
+            </w:r>
+            <w:r>
+              <w:rPr>
+                <w:noProof/>
+                <w:webHidden/>
+              </w:rPr>
+              <w:instrText xml:space="preserve"> PAGEREF _Toc159240268 \h </w:instrText>
             </w:r>
             <w:r>
               <w:rPr>
@@ -1252,6 +1252,150 @@
           </w:hyperlink>
         </w:p>
         <w:p>
+          <w:pPr>
+            <w:pStyle w:val="Inhopg2"/>
+            <w:tabs>
+              <w:tab w:val="right" w:leader="dot" w:pos="9062"/>
+            </w:tabs>
+            <w:rPr>
+              <w:rFonts w:eastAsiaTheme="minorEastAsia"/>
+              <w:noProof/>
+              <w:kern w:val="2"/>
+              <w:lang w:eastAsia="zh-CN"/>
+              <w14:ligatures w14:val="standardContextual"/>
+            </w:rPr>
+          </w:pPr>
+          <w:hyperlink w:anchor="_Toc159240269" w:history="1">
+            <w:r>
+              <w:rPr>
+                <w:rStyle w:val="Hyperlink"/>
+                <w:noProof/>
+              </w:rPr>
+              <w:t>Stappenplan Prototype</w:t>
+            </w:r>
+            <w:r>
+              <w:rPr>
+                <w:noProof/>
+                <w:webHidden/>
+              </w:rPr>
+              <w:tab/>
+            </w:r>
+            <w:r>
+              <w:rPr>
+                <w:noProof/>
+                <w:webHidden/>
+              </w:rPr>
+              <w:fldChar w:fldCharType="begin"/>
+            </w:r>
+            <w:r>
+              <w:rPr>
+                <w:noProof/>
+                <w:webHidden/>
+              </w:rPr>
+              <w:instrText xml:space="preserve"> PAGEREF _Toc159240269 \h </w:instrText>
+            </w:r>
+            <w:r>
+              <w:rPr>
+                <w:noProof/>
+                <w:webHidden/>
+              </w:rPr>
+            </w:r>
+            <w:r>
+              <w:rPr>
+                <w:noProof/>
+                <w:webHidden/>
+              </w:rPr>
+              <w:fldChar w:fldCharType="separate"/>
+            </w:r>
+            <w:r>
+              <w:rPr>
+                <w:noProof/>
+                <w:webHidden/>
+              </w:rPr>
+              <w:t>6</w:t>
+            </w:r>
+            <w:r>
+              <w:rPr>
+                <w:noProof/>
+                <w:webHidden/>
+              </w:rPr>
+              <w:fldChar w:fldCharType="end"/>
+            </w:r>
+          </w:hyperlink>
+        </w:p>
+        <w:p>
+          <w:pPr>
+            <w:pStyle w:val="Inhopg2"/>
+            <w:tabs>
+              <w:tab w:val="right" w:leader="dot" w:pos="9062"/>
+            </w:tabs>
+            <w:rPr>
+              <w:rFonts w:eastAsiaTheme="minorEastAsia"/>
+              <w:noProof/>
+              <w:kern w:val="2"/>
+              <w:lang w:eastAsia="zh-CN"/>
+              <w14:ligatures w14:val="standardContextual"/>
+            </w:rPr>
+          </w:pPr>
+          <w:hyperlink w:anchor="_Toc159240270" w:history="1">
+            <w:r>
+              <w:rPr>
+                <w:rStyle w:val="Hyperlink"/>
+                <w:noProof/>
+              </w:rPr>
+              <w:t>Stappenplan eindresultaat</w:t>
+            </w:r>
+            <w:r>
+              <w:rPr>
+                <w:noProof/>
+                <w:webHidden/>
+              </w:rPr>
+              <w:tab/>
+            </w:r>
+            <w:r>
+              <w:rPr>
+                <w:noProof/>
+                <w:webHidden/>
+              </w:rPr>
+              <w:fldChar w:fldCharType="begin"/>
+            </w:r>
+            <w:r>
+              <w:rPr>
+                <w:noProof/>
+                <w:webHidden/>
+              </w:rPr>
+              <w:instrText xml:space="preserve"> PAGEREF _Toc159240270 \h </w:instrText>
+            </w:r>
+            <w:r>
+              <w:rPr>
+                <w:noProof/>
+                <w:webHidden/>
+              </w:rPr>
+            </w:r>
+            <w:r>
+              <w:rPr>
+                <w:noProof/>
+                <w:webHidden/>
+              </w:rPr>
+              <w:fldChar w:fldCharType="separate"/>
+            </w:r>
+            <w:r>
+              <w:rPr>
+                <w:noProof/>
+                <w:webHidden/>
+              </w:rPr>
+              <w:t>7</w:t>
+            </w:r>
+            <w:r>
+              <w:rPr>
+                <w:noProof/>
+                <w:webHidden/>
+              </w:rPr>
+              <w:fldChar w:fldCharType="end"/>
+            </w:r>
+          </w:hyperlink>
+        </w:p>
+        <w:p>
           <w:r>
             <w:rPr>
               <w:b/>
@@ -1277,7 +1421,7 @@
           <w:lang w:eastAsia="zh-CN"/>
         </w:rPr>
       </w:pPr>
-      <w:bookmarkStart w:id="2" w:name="_Toc158993648"/>
+      <w:bookmarkStart w:id="2" w:name="_Toc159240265"/>
       <w:r>
         <w:rPr>
           <w:sz w:val="36"/>
@@ -1287,6 +1431,7 @@
         <w:lastRenderedPageBreak/>
         <w:t>Doelstellingen en doelgroep</w:t>
       </w:r>
+      <w:bookmarkEnd w:id="2"/>
     </w:p>
     <w:p>
       <w:pPr>
@@ -1369,6 +1514,7 @@
           <w:szCs w:val="36"/>
         </w:rPr>
       </w:pPr>
+      <w:bookmarkStart w:id="3" w:name="_Toc159240266"/>
       <w:r>
         <w:rPr>
           <w:sz w:val="36"/>
@@ -1377,7 +1523,7 @@
         <w:lastRenderedPageBreak/>
         <w:t>Analyse huidige situatie</w:t>
       </w:r>
-      <w:bookmarkEnd w:id="2"/>
+      <w:bookmarkEnd w:id="3"/>
     </w:p>
     <w:p>
       <w:pPr>
@@ -1417,11 +1563,11 @@
       <w:pPr>
         <w:pStyle w:val="Kop2"/>
       </w:pPr>
-      <w:bookmarkStart w:id="3" w:name="_Toc158993649"/>
+      <w:bookmarkStart w:id="4" w:name="_Toc159240267"/>
       <w:r>
         <w:t>Informatieverwerking</w:t>
       </w:r>
-      <w:bookmarkEnd w:id="3"/>
+      <w:bookmarkEnd w:id="4"/>
     </w:p>
     <w:p>
       <w:pPr>
@@ -1550,7 +1696,7 @@
           <w:szCs w:val="36"/>
         </w:rPr>
       </w:pPr>
-      <w:bookmarkStart w:id="4" w:name="_Toc158993650"/>
+      <w:bookmarkStart w:id="5" w:name="_Toc159240268"/>
       <w:r>
         <w:rPr>
           <w:sz w:val="36"/>
@@ -1559,7 +1705,7 @@
         <w:lastRenderedPageBreak/>
         <w:t>Analyse gewenste situatie</w:t>
       </w:r>
-      <w:bookmarkEnd w:id="4"/>
+      <w:bookmarkEnd w:id="5"/>
     </w:p>
     <w:p>
       <w:pPr>
@@ -1754,7 +1900,7 @@
           <w:szCs w:val="32"/>
         </w:rPr>
       </w:pPr>
-      <w:bookmarkStart w:id="5" w:name="_Toc158993651"/>
+      <w:bookmarkStart w:id="6" w:name="_Toc159240269"/>
       <w:r>
         <w:rPr>
           <w:sz w:val="32"/>
@@ -1763,7 +1909,6 @@
         <w:lastRenderedPageBreak/>
         <w:t>Stappenplan</w:t>
       </w:r>
-      <w:bookmarkEnd w:id="5"/>
       <w:r>
         <w:rPr>
           <w:sz w:val="32"/>
@@ -1771,6 +1916,7 @@
         </w:rPr>
         <w:t xml:space="preserve"> Prototype</w:t>
       </w:r>
+      <w:bookmarkEnd w:id="6"/>
     </w:p>
     <w:p>
       <w:pPr>
@@ -1795,13 +1941,7 @@
         <w:t>naar XML-bestand</w:t>
       </w:r>
       <w:r>
-        <w:t xml:space="preserve">. Het prototype is dat iemand </w:t>
-      </w:r>
-      <w:r>
-        <w:t xml:space="preserve">paar PDF-bestanden </w:t>
-      </w:r>
-      <w:r>
-        <w:t xml:space="preserve">handmatig uploadt, en alles worden ingelezen en vertaald. </w:t>
+        <w:t xml:space="preserve">. Het prototype is dat iemand paar PDF-bestanden handmatig uploadt, en alles worden ingelezen en vertaald. </w:t>
       </w:r>
       <w:r>
         <w:t>Dus er zit nog een extra stap.</w:t>
@@ -1861,10 +2001,7 @@
         <w:t xml:space="preserve">Upload </w:t>
       </w:r>
       <w:r>
-        <w:t>PDF</w:t>
-      </w:r>
-      <w:r>
-        <w:t xml:space="preserve">: </w:t>
+        <w:t xml:space="preserve">PDF: </w:t>
       </w:r>
       <w:r>
         <w:t>De gebruiker krijgt een scherm waarmee hij een/meer PDF-bestanden kan uploaden</w:t>
@@ -1905,7 +2042,10 @@
         </w:numPr>
       </w:pPr>
       <w:r>
-        <w:t xml:space="preserve">Inlezen: </w:t>
+        <w:t>Inlezen(ITextSharp)</w:t>
+      </w:r>
+      <w:r>
+        <w:t xml:space="preserve">: </w:t>
       </w:r>
       <w:r>
         <w:t>A</w:t>
@@ -2036,6 +2176,7 @@
           <w:szCs w:val="32"/>
         </w:rPr>
       </w:pPr>
+      <w:bookmarkStart w:id="7" w:name="_Toc159240270"/>
       <w:r>
         <w:rPr>
           <w:sz w:val="32"/>
@@ -2051,6 +2192,7 @@
         </w:rPr>
         <w:t xml:space="preserve"> eindresultaat</w:t>
       </w:r>
+      <w:bookmarkEnd w:id="7"/>
     </w:p>
     <w:p>
       <w:r>
@@ -2111,10 +2253,43 @@
         <w:t xml:space="preserve">PDF: </w:t>
       </w:r>
       <w:r>
-        <w:t xml:space="preserve">De gebruiker sleept of kopieert een/meer PDF-bestanden in een map, en het systeem </w:t>
-      </w:r>
-      <w:r>
-        <w:t xml:space="preserve">begint meteen de check te doen. </w:t>
+        <w:t>De gebruiker sleept of kopieert een/meer PDF-bestanden in een map</w:t>
+      </w:r>
+      <w:r>
+        <w:t xml:space="preserve">. </w:t>
+      </w:r>
+      <w:r>
+        <w:t xml:space="preserve">Met Filesystemwatcher </w:t>
+      </w:r>
+      <w:r>
+        <w:t xml:space="preserve">wordt </w:t>
+      </w:r>
+      <w:r>
+        <w:t xml:space="preserve">die map </w:t>
+      </w:r>
+      <w:r>
+        <w:t xml:space="preserve">constant </w:t>
+      </w:r>
+      <w:r>
+        <w:t>in de gaten</w:t>
+      </w:r>
+      <w:r>
+        <w:t xml:space="preserve"> gehouden</w:t>
+      </w:r>
+      <w:r>
+        <w:t>, zodra er nieuwe bestanden worden gedetecteerd</w:t>
+      </w:r>
+      <w:r>
+        <w:t xml:space="preserve">, dan wordt er vervolge </w:t>
+      </w:r>
+      <w:r>
+        <w:t>acties</w:t>
+      </w:r>
+      <w:r>
+        <w:t xml:space="preserve"> uitgevoerd</w:t>
+      </w:r>
+      <w:r>
+        <w:t>.</w:t>
       </w:r>
     </w:p>
     <w:p>
@@ -2155,7 +2330,19 @@
         </w:numPr>
       </w:pPr>
       <w:r>
-        <w:t xml:space="preserve">Inlezen: Alle gegevens worden </w:t>
+        <w:t>Inlezen</w:t>
+      </w:r>
+      <w:r>
+        <w:t>(</w:t>
+      </w:r>
+      <w:r>
+        <w:t>ITextSharp</w:t>
+      </w:r>
+      <w:r>
+        <w:t>)</w:t>
+      </w:r>
+      <w:r>
+        <w:t xml:space="preserve">: Alle gegevens worden </w:t>
       </w:r>
       <w:r>
         <w:t xml:space="preserve">uitgelezen </w:t>
@@ -2205,7 +2392,6 @@
         <w:pStyle w:val="Geenafstand"/>
         <w:ind w:left="720"/>
         <w:rPr>
-          <w:rFonts w:hint="eastAsia"/>
           <w:lang w:eastAsia="zh-CN"/>
         </w:rPr>
       </w:pPr>
@@ -2339,43 +2525,7 @@
           <w:sz w:val="22"/>
           <w:szCs w:val="22"/>
         </w:rPr>
-        <w:t xml:space="preserve">Als </w:t>
-      </w:r>
-      <w:r>
-        <w:rPr>
-          <w:rStyle w:val="normaltextrun"/>
-          <w:rFonts w:ascii="Calibri" w:hAnsi="Calibri" w:cs="Calibri"/>
-          <w:sz w:val="22"/>
-          <w:szCs w:val="22"/>
-        </w:rPr>
-        <w:t>de TransferTool</w:t>
-      </w:r>
-      <w:r>
-        <w:rPr>
-          <w:rStyle w:val="normaltextrun"/>
-          <w:rFonts w:ascii="Calibri" w:hAnsi="Calibri" w:cs="Calibri"/>
-          <w:sz w:val="22"/>
-          <w:szCs w:val="22"/>
-        </w:rPr>
-        <w:t xml:space="preserve"> eenmaal gebruikt gaat worden zullen er natuurlijk wat veranderingen zijn. Die worden besproken in dit onderdeel. In het onderdeel ‘Organisatorische consequenties’ wordt beschreven welke invloed </w:t>
-      </w:r>
-      <w:r>
-        <w:rPr>
-          <w:rStyle w:val="normaltextrun"/>
-          <w:rFonts w:ascii="Calibri" w:hAnsi="Calibri" w:cs="Calibri"/>
-          <w:sz w:val="22"/>
-          <w:szCs w:val="22"/>
-        </w:rPr>
-        <w:t xml:space="preserve">de </w:t>
-      </w:r>
-      <w:r>
-        <w:rPr>
-          <w:rStyle w:val="normaltextrun"/>
-          <w:rFonts w:ascii="Calibri" w:hAnsi="Calibri" w:cs="Calibri"/>
-          <w:sz w:val="22"/>
-          <w:szCs w:val="22"/>
-        </w:rPr>
-        <w:t>TransferTool zal hebben op de organisatie en bedrijfsprocessen. In het onderdeel ‘Technische consequenties’ wordt beschreven welke wijzigingen er zijn in de infrastructuur en welke materialen/apparatuur moeten worden aangeschaft.</w:t>
+        <w:t>Als de TransferTool eenmaal gebruikt gaat worden zullen er natuurlijk wat veranderingen zijn. Die worden besproken in dit onderdeel. In het onderdeel ‘Organisatorische consequenties’ wordt beschreven welke invloed de TransferTool zal hebben op de organisatie en bedrijfsprocessen. In het onderdeel ‘Technische consequenties’ wordt beschreven welke wijzigingen er zijn in de infrastructuur en welke materialen/apparatuur moeten worden aangeschaft.</w:t>
       </w:r>
       <w:r>
         <w:rPr>
@@ -2701,31 +2851,7 @@
         <w:tab/>
       </w:r>
     </w:p>
-    <w:p>
-      <w:r>
-        <w:br w:type="page"/>
-      </w:r>
-    </w:p>
-    <w:p>
-      <w:r>
-        <w:lastRenderedPageBreak/>
-        <w:t>//</w:t>
-      </w:r>
-      <w:r>
-        <w:t xml:space="preserve">Met ITextSharp C# </w:t>
-      </w:r>
-      <w:r>
-        <w:t xml:space="preserve">kan ik een PDF-bestand lezen en schrijven. </w:t>
-      </w:r>
-    </w:p>
-    <w:p>
-      <w:r>
-        <w:t>//</w:t>
-      </w:r>
-      <w:r>
-        <w:t>Met FileSystemWatcher kan ik een bepaalde map in de gaten houden, en nieuwe acties uitvoeren zodra er nieuwe bestanden worden gedetecteerd.</w:t>
-      </w:r>
-    </w:p>
+    <w:p/>
     <w:sectPr>
       <w:footerReference w:type="default" r:id="rId13"/>
       <w:pgSz w:w="11906" w:h="16838"/>
@@ -8797,7 +8923,9 @@
 </file>
 
 <file path=customXml/item1.xml><?xml version="1.0" encoding="utf-8"?>
-<b:Sources xmlns:b="http://schemas.openxmlformats.org/officeDocument/2006/bibliography" xmlns="http://schemas.openxmlformats.org/officeDocument/2006/bibliography" SelectedStyle="\APASixthEditionOfficeOnline.xsl" StyleName="APA" Version="6"/>
+<p:properties xmlns:p="http://schemas.microsoft.com/office/2006/metadata/properties" xmlns:xsi="http://www.w3.org/2001/XMLSchema-instance" xmlns:pc="http://schemas.microsoft.com/office/infopath/2007/PartnerControls">
+  <documentManagement/>
+</p:properties>
 </file>
 
 <file path=customXml/item2.xml><?xml version="1.0" encoding="utf-8"?>
@@ -8939,9 +9067,7 @@
 </file>
 
 <file path=customXml/item3.xml><?xml version="1.0" encoding="utf-8"?>
-<p:properties xmlns:p="http://schemas.microsoft.com/office/2006/metadata/properties" xmlns:xsi="http://www.w3.org/2001/XMLSchema-instance" xmlns:pc="http://schemas.microsoft.com/office/infopath/2007/PartnerControls">
-  <documentManagement/>
-</p:properties>
+<b:Sources xmlns:b="http://schemas.openxmlformats.org/officeDocument/2006/bibliography" xmlns="http://schemas.openxmlformats.org/officeDocument/2006/bibliography" SelectedStyle="\APASixthEditionOfficeOnline.xsl" StyleName="APA" Version="6"/>
 </file>
 
 <file path=customXml/item4.xml><?xml version="1.0" encoding="utf-8"?>
@@ -8954,9 +9080,10 @@
 </file>
 
 <file path=customXml/itemProps1.xml><?xml version="1.0" encoding="utf-8"?>
-<ds:datastoreItem xmlns:ds="http://schemas.openxmlformats.org/officeDocument/2006/customXml" ds:itemID="{C2468AB0-D4DD-490F-805C-562EE72AACC3}">
+<ds:datastoreItem xmlns:ds="http://schemas.openxmlformats.org/officeDocument/2006/customXml" ds:itemID="{B84CF166-3C96-4F74-8D51-951AB351D85B}">
   <ds:schemaRefs>
-    <ds:schemaRef ds:uri="http://schemas.openxmlformats.org/officeDocument/2006/bibliography"/>
+    <ds:schemaRef ds:uri="http://schemas.microsoft.com/office/2006/metadata/properties"/>
+    <ds:schemaRef ds:uri="http://schemas.microsoft.com/office/infopath/2007/PartnerControls"/>
   </ds:schemaRefs>
 </ds:datastoreItem>
 </file>
@@ -8980,10 +9107,9 @@
 </file>
 
 <file path=customXml/itemProps3.xml><?xml version="1.0" encoding="utf-8"?>
-<ds:datastoreItem xmlns:ds="http://schemas.openxmlformats.org/officeDocument/2006/customXml" ds:itemID="{B84CF166-3C96-4F74-8D51-951AB351D85B}">
+<ds:datastoreItem xmlns:ds="http://schemas.openxmlformats.org/officeDocument/2006/customXml" ds:itemID="{C2468AB0-D4DD-490F-805C-562EE72AACC3}">
   <ds:schemaRefs>
-    <ds:schemaRef ds:uri="http://schemas.microsoft.com/office/2006/metadata/properties"/>
-    <ds:schemaRef ds:uri="http://schemas.microsoft.com/office/infopath/2007/PartnerControls"/>
+    <ds:schemaRef ds:uri="http://schemas.openxmlformats.org/officeDocument/2006/bibliography"/>
   </ds:schemaRefs>
 </ds:datastoreItem>
 </file>

</xml_diff>

<commit_message>
itextsharp gemaakt waar hij een pdf pakt, en met xmlwriter create omzet naar xml bestand
</commit_message>
<xml_diff>
--- a/TransferTool/Functioneel ontwerp Transfertool.docx
+++ b/TransferTool/Functioneel ontwerp Transfertool.docx
@@ -266,7 +266,7 @@
                   </wp:anchor>
                 </w:drawing>
               </mc:Choice>
-              <mc:Fallback xmlns:arto="http://schemas.microsoft.com/office/word/2006/arto" xmlns:a14="http://schemas.microsoft.com/office/drawing/2010/main" xmlns:pic="http://schemas.openxmlformats.org/drawingml/2006/picture" xmlns:a="http://schemas.openxmlformats.org/drawingml/2006/main">
+              <mc:Fallback xmlns:a="http://schemas.openxmlformats.org/drawingml/2006/main" xmlns:pic="http://schemas.openxmlformats.org/drawingml/2006/picture" xmlns:a14="http://schemas.microsoft.com/office/drawing/2010/main" xmlns:arto="http://schemas.microsoft.com/office/word/2006/arto">
                 <w:pict w14:anchorId="32F2092C">
                   <v:group id="Groep 149" style="position:absolute;margin-left:0;margin-top:0;width:8in;height:95.7pt;z-index:251660288;mso-width-percent:941;mso-height-percent:121;mso-top-percent:23;mso-position-horizontal:center;mso-position-horizontal-relative:page;mso-position-vertical-relative:page;mso-width-percent:941;mso-height-percent:121;mso-top-percent:23" coordsize="73152,12161" coordorigin="" o:spid="_x0000_s1026" w14:anchorId="74BC0FA8" o:gfxdata="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">
                     <v:shape id="Rechthoek 51" style="position:absolute;width:73152;height:11303;visibility:visible;mso-wrap-style:square;v-text-anchor:middle" coordsize="7312660,1129665" o:spid="_x0000_s1027" fillcolor="#4472c4 [3204]" stroked="f" strokeweight="1pt" path="m,l7312660,r,1129665l3619500,733425,,1091565,,xe" o:gfxdata="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">
@@ -671,11 +671,19 @@
           <w:r>
             <w:t xml:space="preserve">Stagebedrijf: </w:t>
           </w:r>
+          <w:proofErr w:type="spellStart"/>
           <w:r>
             <w:rPr>
               <w:rFonts w:cstheme="minorHAnsi"/>
             </w:rPr>
-            <w:t>Prodist ERP Software</w:t>
+            <w:t>Prodist</w:t>
+          </w:r>
+          <w:proofErr w:type="spellEnd"/>
+          <w:r>
+            <w:rPr>
+              <w:rFonts w:cstheme="minorHAnsi"/>
+            </w:rPr>
+            <w:t xml:space="preserve"> ERP Software</w:t>
           </w:r>
         </w:p>
         <w:p>
@@ -762,7 +770,39 @@
         <w:t>t</w:t>
       </w:r>
       <w:r>
-        <w:t xml:space="preserve"> het bouwen van een tool die van PDF naar ProdistERP XML-bestand omzet. De bedoeling is dat deze tool een/meerdere PDF-bestand kan analyseren en de inhoud zo goed mogelijk zien te vertalen naar een XML-bestand, zodat ERP-applicatie uiteindelijke kan inlezen en importeren. </w:t>
+        <w:t xml:space="preserve"> het bouwen van een tool die van PDF naar </w:t>
+      </w:r>
+      <w:proofErr w:type="spellStart"/>
+      <w:r>
+        <w:t>ProdistERP</w:t>
+      </w:r>
+      <w:proofErr w:type="spellEnd"/>
+      <w:r>
+        <w:t xml:space="preserve"> </w:t>
+      </w:r>
+      <w:proofErr w:type="spellStart"/>
+      <w:r>
+        <w:t>XML-bestand</w:t>
+      </w:r>
+      <w:proofErr w:type="spellEnd"/>
+      <w:r>
+        <w:t xml:space="preserve"> omzet. De bedoeling is dat deze tool een/meerdere </w:t>
+      </w:r>
+      <w:proofErr w:type="spellStart"/>
+      <w:r>
+        <w:t>PDF-bestand</w:t>
+      </w:r>
+      <w:proofErr w:type="spellEnd"/>
+      <w:r>
+        <w:t xml:space="preserve"> kan analyseren en de inhoud zo goed mogelijk zien te vertalen naar een </w:t>
+      </w:r>
+      <w:proofErr w:type="spellStart"/>
+      <w:r>
+        <w:t>XML-bestand</w:t>
+      </w:r>
+      <w:proofErr w:type="spellEnd"/>
+      <w:r>
+        <w:t xml:space="preserve">, zodat ERP-applicatie uiteindelijke kan inlezen en importeren. </w:t>
       </w:r>
     </w:p>
     <w:p>
@@ -770,7 +810,31 @@
         <w:pStyle w:val="Geenafstand"/>
       </w:pPr>
       <w:r>
-        <w:t xml:space="preserve">De tool hoeft niet voor alle willekeurige PDF-bestanden te gelden. De examenopdracht is beperkt tot de PDF-bestanden van een hotelketen. Dus de opmaak van de PDF-bestanden ziet er hetzelfde uit. </w:t>
+        <w:t xml:space="preserve">De tool hoeft niet voor alle willekeurige </w:t>
+      </w:r>
+      <w:proofErr w:type="spellStart"/>
+      <w:r>
+        <w:t>PDF-bestanden</w:t>
+      </w:r>
+      <w:proofErr w:type="spellEnd"/>
+      <w:r>
+        <w:t xml:space="preserve"> te gelden. De examenopdracht is beperkt tot de </w:t>
+      </w:r>
+      <w:proofErr w:type="spellStart"/>
+      <w:r>
+        <w:t>PDF-bestanden</w:t>
+      </w:r>
+      <w:proofErr w:type="spellEnd"/>
+      <w:r>
+        <w:t xml:space="preserve"> van een hotelketen. Dus de opmaak van de </w:t>
+      </w:r>
+      <w:proofErr w:type="spellStart"/>
+      <w:r>
+        <w:t>PDF-bestanden</w:t>
+      </w:r>
+      <w:proofErr w:type="spellEnd"/>
+      <w:r>
+        <w:t xml:space="preserve"> ziet er hetzelfde uit. </w:t>
       </w:r>
     </w:p>
     <w:p>
@@ -817,7 +881,23 @@
           <w:rStyle w:val="normaltextrun"/>
           <w:rFonts w:ascii="Calibri" w:hAnsi="Calibri" w:cs="Calibri"/>
         </w:rPr>
-        <w:t xml:space="preserve">van ProdistERP Software en zijn klanten </w:t>
+        <w:t xml:space="preserve">van </w:t>
+      </w:r>
+      <w:proofErr w:type="spellStart"/>
+      <w:r>
+        <w:rPr>
+          <w:rStyle w:val="normaltextrun"/>
+          <w:rFonts w:ascii="Calibri" w:hAnsi="Calibri" w:cs="Calibri"/>
+        </w:rPr>
+        <w:t>ProdistERP</w:t>
+      </w:r>
+      <w:proofErr w:type="spellEnd"/>
+      <w:r>
+        <w:rPr>
+          <w:rStyle w:val="normaltextrun"/>
+          <w:rFonts w:ascii="Calibri" w:hAnsi="Calibri" w:cs="Calibri"/>
+        </w:rPr>
+        <w:t xml:space="preserve"> Software en zijn klanten </w:t>
       </w:r>
       <w:r>
         <w:rPr>
@@ -1456,8 +1536,16 @@
         <w:rPr>
           <w:lang w:eastAsia="zh-CN"/>
         </w:rPr>
-        <w:t xml:space="preserve"> de TransferTool</w:t>
-      </w:r>
+        <w:t xml:space="preserve"> de </w:t>
+      </w:r>
+      <w:proofErr w:type="spellStart"/>
+      <w:r>
+        <w:rPr>
+          <w:lang w:eastAsia="zh-CN"/>
+        </w:rPr>
+        <w:t>TransferTool</w:t>
+      </w:r>
+      <w:proofErr w:type="spellEnd"/>
       <w:r>
         <w:rPr>
           <w:lang w:eastAsia="zh-CN"/>
@@ -1475,7 +1563,31 @@
         <w:pStyle w:val="Geenafstand"/>
       </w:pPr>
       <w:r>
-        <w:t>Het hoofddoel van de TransferTool is om het proces van het verwerken van PDF-bestanden te automatiseren en om XML-bestanden te genereren als output. Dit zal de efficiëntie van het PDF-verwerkingsproces verbeteren en nauwkeurigheid te verhogen.</w:t>
+        <w:t xml:space="preserve">Het hoofddoel van de </w:t>
+      </w:r>
+      <w:proofErr w:type="spellStart"/>
+      <w:r>
+        <w:t>TransferTool</w:t>
+      </w:r>
+      <w:proofErr w:type="spellEnd"/>
+      <w:r>
+        <w:t xml:space="preserve"> is om het proces van het verwerken van </w:t>
+      </w:r>
+      <w:proofErr w:type="spellStart"/>
+      <w:r>
+        <w:t>PDF-bestanden</w:t>
+      </w:r>
+      <w:proofErr w:type="spellEnd"/>
+      <w:r>
+        <w:t xml:space="preserve"> te automatiseren en om </w:t>
+      </w:r>
+      <w:proofErr w:type="spellStart"/>
+      <w:r>
+        <w:t>XML-bestanden</w:t>
+      </w:r>
+      <w:proofErr w:type="spellEnd"/>
+      <w:r>
+        <w:t xml:space="preserve"> te genereren als output. Dit zal de efficiëntie van het PDF-verwerkingsproces verbeteren en nauwkeurigheid te verhogen.</w:t>
       </w:r>
     </w:p>
     <w:p>
@@ -1488,19 +1600,59 @@
         <w:pStyle w:val="Geenafstand"/>
       </w:pPr>
       <w:r>
-        <w:t>De doelgroep voor het eindproduct zijn de klanten die gebruikmaken van de ProdistERP-applicatie. Deze klanten hebben regelmatig te maken met het verwerken van PDF-bestande</w:t>
-      </w:r>
-      <w:r>
-        <w:t>n. Ze moeten op dit moment alle orders handmatig invullen</w:t>
-      </w:r>
-      <w:r>
-        <w:t xml:space="preserve">. De TransferTool biedt een oplossing om dit proces te </w:t>
+        <w:t xml:space="preserve">De doelgroep voor het eindproduct zijn de klanten die gebruikmaken van de </w:t>
+      </w:r>
+      <w:proofErr w:type="spellStart"/>
+      <w:r>
+        <w:t>ProdistERP</w:t>
+      </w:r>
+      <w:proofErr w:type="spellEnd"/>
+      <w:r>
+        <w:t xml:space="preserve">-applicatie. Deze klanten hebben regelmatig te maken met het verwerken van </w:t>
+      </w:r>
+      <w:proofErr w:type="spellStart"/>
+      <w:r>
+        <w:t>PDF-bestande</w:t>
+      </w:r>
+      <w:r>
+        <w:t>n</w:t>
+      </w:r>
+      <w:proofErr w:type="spellEnd"/>
+      <w:r>
+        <w:t>. Ze moeten op dit moment alle orders handmatig invullen</w:t>
+      </w:r>
+      <w:r>
+        <w:t xml:space="preserve">. De </w:t>
+      </w:r>
+      <w:proofErr w:type="spellStart"/>
+      <w:r>
+        <w:t>TransferTool</w:t>
+      </w:r>
+      <w:proofErr w:type="spellEnd"/>
+      <w:r>
+        <w:t xml:space="preserve"> biedt een oplossing om dit proces te </w:t>
       </w:r>
       <w:r>
         <w:t xml:space="preserve">versnellen </w:t>
       </w:r>
       <w:r>
-        <w:t>en de integratie van gegevens van PDF-bestanden naar ProdistERP te vergemakkelijken.</w:t>
+        <w:t xml:space="preserve">en de integratie van gegevens van </w:t>
+      </w:r>
+      <w:proofErr w:type="spellStart"/>
+      <w:r>
+        <w:t>PDF-bestanden</w:t>
+      </w:r>
+      <w:proofErr w:type="spellEnd"/>
+      <w:r>
+        <w:t xml:space="preserve"> naar </w:t>
+      </w:r>
+      <w:proofErr w:type="spellStart"/>
+      <w:r>
+        <w:t>ProdistERP</w:t>
+      </w:r>
+      <w:proofErr w:type="spellEnd"/>
+      <w:r>
+        <w:t xml:space="preserve"> te vergemakkelijken.</w:t>
       </w:r>
       <w:r>
         <w:br w:type="page"/>
@@ -1542,7 +1694,15 @@
         <w:t>nu gaat om de orders bij te werken</w:t>
       </w:r>
       <w:r>
-        <w:t xml:space="preserve"> op de ProdistERP-a</w:t>
+        <w:t xml:space="preserve"> op de </w:t>
+      </w:r>
+      <w:proofErr w:type="spellStart"/>
+      <w:r>
+        <w:t>ProdistERP</w:t>
+      </w:r>
+      <w:proofErr w:type="spellEnd"/>
+      <w:r>
+        <w:t>-a</w:t>
       </w:r>
       <w:r>
         <w:t>p</w:t>
@@ -1601,7 +1761,15 @@
         <w:t>de afleveradres en de leverancier, de order zelf</w:t>
       </w:r>
       <w:r>
-        <w:t xml:space="preserve"> met bijvoorbeeld de materiaal Id, leverdatum, aantal, en de aantal </w:t>
+        <w:t xml:space="preserve"> met bijvoorbeeld de materiaal </w:t>
+      </w:r>
+      <w:proofErr w:type="spellStart"/>
+      <w:r>
+        <w:t>Id</w:t>
+      </w:r>
+      <w:proofErr w:type="spellEnd"/>
+      <w:r>
+        <w:t xml:space="preserve">, leverdatum, aantal, en de aantal </w:t>
       </w:r>
       <w:r>
         <w:t xml:space="preserve">etc. En dat kost natuurlijk veel tijd. </w:t>
@@ -1678,7 +1846,15 @@
         <w:t>maar omdat XML en Excel een duidelijke structuur hebben, staan de gegevens ook op dezelfde plek.</w:t>
       </w:r>
       <w:r>
-        <w:t xml:space="preserve"> Voor PDF-bestand is dit ingewikkelder, omdat het een geprint document is. </w:t>
+        <w:t xml:space="preserve"> Voor </w:t>
+      </w:r>
+      <w:proofErr w:type="spellStart"/>
+      <w:r>
+        <w:t>PDF-bestand</w:t>
+      </w:r>
+      <w:proofErr w:type="spellEnd"/>
+      <w:r>
+        <w:t xml:space="preserve"> is dit ingewikkelder, omdat het een geprint document is. </w:t>
       </w:r>
       <w:r>
         <w:rPr>
@@ -1760,8 +1936,21 @@
       <w:r>
         <w:t xml:space="preserve"> </w:t>
       </w:r>
-      <w:r>
-        <w:t>PDF-bestanden kunnen omzetten naar XML-bestand. Zodat de ERP-applicatie uiteindelijk kan uitlezen</w:t>
+      <w:proofErr w:type="spellStart"/>
+      <w:r>
+        <w:t>PDF-bestanden</w:t>
+      </w:r>
+      <w:proofErr w:type="spellEnd"/>
+      <w:r>
+        <w:t xml:space="preserve"> kunnen omzetten naar </w:t>
+      </w:r>
+      <w:proofErr w:type="spellStart"/>
+      <w:r>
+        <w:t>XML-bestand</w:t>
+      </w:r>
+      <w:proofErr w:type="spellEnd"/>
+      <w:r>
+        <w:t>. Zodat de ERP-applicatie uiteindelijk kan uitlezen</w:t>
       </w:r>
       <w:r>
         <w:t xml:space="preserve"> en vervolgens kan importeren. </w:t>
@@ -1788,12 +1977,68 @@
         <w:rPr>
           <w:iCs/>
         </w:rPr>
-        <w:t xml:space="preserve">De tool hoeft niet voor alle willekeurige PDF-bestanden te gelden. De examenopdracht is beperkt tot de PDF-bestanden van een hotelketen. Dus de opmaak van de PDF-bestanden ziet er hetzelfde uit. Maar omdat een PDF-bestand een geprint bestand is, zijn alleen de vaste gegevens makkelijk te herleiden, zoals het klantnummer, de afzender, </w:t>
-      </w:r>
+        <w:t xml:space="preserve">De tool hoeft niet voor alle willekeurige </w:t>
+      </w:r>
+      <w:proofErr w:type="spellStart"/>
       <w:r>
         <w:rPr>
           <w:iCs/>
         </w:rPr>
+        <w:t>PDF-bestanden</w:t>
+      </w:r>
+      <w:proofErr w:type="spellEnd"/>
+      <w:r>
+        <w:rPr>
+          <w:iCs/>
+        </w:rPr>
+        <w:t xml:space="preserve"> te gelden. De examenopdracht is beperkt tot de </w:t>
+      </w:r>
+      <w:proofErr w:type="spellStart"/>
+      <w:r>
+        <w:rPr>
+          <w:iCs/>
+        </w:rPr>
+        <w:t>PDF-bestanden</w:t>
+      </w:r>
+      <w:proofErr w:type="spellEnd"/>
+      <w:r>
+        <w:rPr>
+          <w:iCs/>
+        </w:rPr>
+        <w:t xml:space="preserve"> van een hotelketen. Dus de opmaak van de </w:t>
+      </w:r>
+      <w:proofErr w:type="spellStart"/>
+      <w:r>
+        <w:rPr>
+          <w:iCs/>
+        </w:rPr>
+        <w:t>PDF-bestanden</w:t>
+      </w:r>
+      <w:proofErr w:type="spellEnd"/>
+      <w:r>
+        <w:rPr>
+          <w:iCs/>
+        </w:rPr>
+        <w:t xml:space="preserve"> ziet er hetzelfde uit. Maar omdat een </w:t>
+      </w:r>
+      <w:proofErr w:type="spellStart"/>
+      <w:r>
+        <w:rPr>
+          <w:iCs/>
+        </w:rPr>
+        <w:t>PDF-bestand</w:t>
+      </w:r>
+      <w:proofErr w:type="spellEnd"/>
+      <w:r>
+        <w:rPr>
+          <w:iCs/>
+        </w:rPr>
+        <w:t xml:space="preserve"> een geprint bestand is, zijn alleen de vaste gegevens makkelijk te herleiden, zoals het klantnummer, de afzender, </w:t>
+      </w:r>
+      <w:r>
+        <w:rPr>
+          <w:iCs/>
+        </w:rPr>
         <w:t xml:space="preserve">en de leverdatum </w:t>
       </w:r>
       <w:r>
@@ -1830,7 +2075,21 @@
         <w:rPr>
           <w:iCs/>
         </w:rPr>
-        <w:t xml:space="preserve">Daar wordt ook nog rekening meegehouden. </w:t>
+        <w:t xml:space="preserve">Daar wordt ook nog rekening </w:t>
+      </w:r>
+      <w:proofErr w:type="spellStart"/>
+      <w:r>
+        <w:rPr>
+          <w:iCs/>
+        </w:rPr>
+        <w:t>meegehouden</w:t>
+      </w:r>
+      <w:proofErr w:type="spellEnd"/>
+      <w:r>
+        <w:rPr>
+          <w:iCs/>
+        </w:rPr>
+        <w:t xml:space="preserve">. </w:t>
       </w:r>
     </w:p>
     <w:p>
@@ -1872,7 +2131,21 @@
         <w:rPr>
           <w:iCs/>
         </w:rPr>
-        <w:t xml:space="preserve">de tool kunnen ze in een keer meerdere PDF-bestanden laten verwerken, en foutloos ook. </w:t>
+        <w:t xml:space="preserve">de tool kunnen ze in een keer meerdere </w:t>
+      </w:r>
+      <w:proofErr w:type="spellStart"/>
+      <w:r>
+        <w:rPr>
+          <w:iCs/>
+        </w:rPr>
+        <w:t>PDF-bestanden</w:t>
+      </w:r>
+      <w:proofErr w:type="spellEnd"/>
+      <w:r>
+        <w:rPr>
+          <w:iCs/>
+        </w:rPr>
+        <w:t xml:space="preserve"> laten verwerken, en foutloos ook. </w:t>
       </w:r>
     </w:p>
     <w:p>
@@ -1926,7 +2199,15 @@
         <w:t xml:space="preserve">Er wordt een stappenplan gemaakt voor een prototype, </w:t>
       </w:r>
       <w:r>
-        <w:t xml:space="preserve">om te laten zien dat het kan. De bedoeling van het eindresultaat is als een bedrijf al zijn PDF-bestanden in een map plaatst, dan worden ze </w:t>
+        <w:t xml:space="preserve">om te laten zien dat het kan. De bedoeling van het eindresultaat is als een bedrijf al zijn </w:t>
+      </w:r>
+      <w:proofErr w:type="spellStart"/>
+      <w:r>
+        <w:t>PDF-bestanden</w:t>
+      </w:r>
+      <w:proofErr w:type="spellEnd"/>
+      <w:r>
+        <w:t xml:space="preserve"> in een map plaatst, dan worden ze </w:t>
       </w:r>
       <w:r>
         <w:t xml:space="preserve">allemaal </w:t>
@@ -1938,10 +2219,23 @@
         <w:t xml:space="preserve">ingelezen en vertaald </w:t>
       </w:r>
       <w:r>
-        <w:t>naar XML-bestand</w:t>
-      </w:r>
-      <w:r>
-        <w:t xml:space="preserve">. Het prototype is dat iemand paar PDF-bestanden handmatig uploadt, en alles worden ingelezen en vertaald. </w:t>
+        <w:t xml:space="preserve">naar </w:t>
+      </w:r>
+      <w:proofErr w:type="spellStart"/>
+      <w:r>
+        <w:t>XML-bestand</w:t>
+      </w:r>
+      <w:proofErr w:type="spellEnd"/>
+      <w:r>
+        <w:t xml:space="preserve">. Het prototype is dat iemand paar </w:t>
+      </w:r>
+      <w:proofErr w:type="spellStart"/>
+      <w:r>
+        <w:t>PDF-bestanden</w:t>
+      </w:r>
+      <w:proofErr w:type="spellEnd"/>
+      <w:r>
+        <w:t xml:space="preserve"> handmatig uploadt, en alles worden ingelezen en vertaald. </w:t>
       </w:r>
       <w:r>
         <w:t>Dus er zit nog een extra stap.</w:t>
@@ -2004,7 +2298,15 @@
         <w:t xml:space="preserve">PDF: </w:t>
       </w:r>
       <w:r>
-        <w:t>De gebruiker krijgt een scherm waarmee hij een/meer PDF-bestanden kan uploaden</w:t>
+        <w:t xml:space="preserve">De gebruiker krijgt een scherm waarmee hij een/meer </w:t>
+      </w:r>
+      <w:proofErr w:type="spellStart"/>
+      <w:r>
+        <w:t>PDF-bestanden</w:t>
+      </w:r>
+      <w:proofErr w:type="spellEnd"/>
+      <w:r>
+        <w:t xml:space="preserve"> kan uploaden</w:t>
       </w:r>
       <w:r>
         <w:t>.</w:t>
@@ -2013,8 +2315,48 @@
     <w:p>
       <w:pPr>
         <w:pStyle w:val="Geenafstand"/>
-        <w:ind w:left="720"/>
-      </w:pPr>
+        <w:ind w:left="360"/>
+      </w:pPr>
+      <w:r>
+        <w:rPr>
+          <w:noProof/>
+        </w:rPr>
+        <w:drawing>
+          <wp:inline distT="0" distB="0" distL="0" distR="0" wp14:anchorId="7165C991" wp14:editId="3327B54E">
+            <wp:extent cx="2286000" cy="2007631"/>
+            <wp:effectExtent l="0" t="0" r="0" b="0"/>
+            <wp:docPr id="727763503" name="Afbeelding 1" descr="Afbeelding met tekst, schermopname, Lettertype, logo&#10;&#10;Automatisch gegenereerde beschrijving"/>
+            <wp:cNvGraphicFramePr>
+              <a:graphicFrameLocks xmlns:a="http://schemas.openxmlformats.org/drawingml/2006/main" noChangeAspect="1"/>
+            </wp:cNvGraphicFramePr>
+            <a:graphic xmlns:a="http://schemas.openxmlformats.org/drawingml/2006/main">
+              <a:graphicData uri="http://schemas.openxmlformats.org/drawingml/2006/picture">
+                <pic:pic xmlns:pic="http://schemas.openxmlformats.org/drawingml/2006/picture">
+                  <pic:nvPicPr>
+                    <pic:cNvPr id="727763503" name="Afbeelding 1" descr="Afbeelding met tekst, schermopname, Lettertype, logo&#10;&#10;Automatisch gegenereerde beschrijving"/>
+                    <pic:cNvPicPr/>
+                  </pic:nvPicPr>
+                  <pic:blipFill>
+                    <a:blip r:embed="rId13"/>
+                    <a:stretch>
+                      <a:fillRect/>
+                    </a:stretch>
+                  </pic:blipFill>
+                  <pic:spPr>
+                    <a:xfrm>
+                      <a:off x="0" y="0"/>
+                      <a:ext cx="2289866" cy="2011027"/>
+                    </a:xfrm>
+                    <a:prstGeom prst="rect">
+                      <a:avLst/>
+                    </a:prstGeom>
+                  </pic:spPr>
+                </pic:pic>
+              </a:graphicData>
+            </a:graphic>
+          </wp:inline>
+        </w:drawing>
+      </w:r>
     </w:p>
     <w:p>
       <w:pPr>
@@ -2025,7 +2367,15 @@
         </w:numPr>
       </w:pPr>
       <w:r>
-        <w:t xml:space="preserve">Check: Er wordt een check gedaan voor elke bestand in die map of ze überhaupt een PDF-bestand is. </w:t>
+        <w:t xml:space="preserve">Check: Er wordt een check gedaan voor elke bestand in die map of ze überhaupt een </w:t>
+      </w:r>
+      <w:proofErr w:type="spellStart"/>
+      <w:r>
+        <w:t>PDF-bestand</w:t>
+      </w:r>
+      <w:proofErr w:type="spellEnd"/>
+      <w:r>
+        <w:t xml:space="preserve"> is. </w:t>
       </w:r>
     </w:p>
     <w:p>
@@ -2042,7 +2392,15 @@
         </w:numPr>
       </w:pPr>
       <w:r>
-        <w:t>Inlezen(ITextSharp)</w:t>
+        <w:t>Inlezen(</w:t>
+      </w:r>
+      <w:proofErr w:type="spellStart"/>
+      <w:r>
+        <w:t>ITextSharp</w:t>
+      </w:r>
+      <w:proofErr w:type="spellEnd"/>
+      <w:r>
+        <w:t>)</w:t>
       </w:r>
       <w:r>
         <w:t xml:space="preserve">: </w:t>
@@ -2106,7 +2464,23 @@
         </w:numPr>
       </w:pPr>
       <w:r>
-        <w:t>Referentie(productId), materiaalId, materiaal omschrijving, leverdatum, aantal, prijs, totaal.</w:t>
+        <w:t>Referentie(</w:t>
+      </w:r>
+      <w:proofErr w:type="spellStart"/>
+      <w:r>
+        <w:t>productId</w:t>
+      </w:r>
+      <w:proofErr w:type="spellEnd"/>
+      <w:r>
+        <w:t xml:space="preserve">), </w:t>
+      </w:r>
+      <w:proofErr w:type="spellStart"/>
+      <w:r>
+        <w:t>materiaalId</w:t>
+      </w:r>
+      <w:proofErr w:type="spellEnd"/>
+      <w:r>
+        <w:t>, materiaal omschrijving, leverdatum, aantal, prijs, totaal.</w:t>
       </w:r>
     </w:p>
     <w:p>
@@ -2118,7 +2492,15 @@
         </w:numPr>
       </w:pPr>
       <w:r>
-        <w:t>Factuuradres, Stuur factuuraan, levering</w:t>
+        <w:t xml:space="preserve">Factuuradres, Stuur </w:t>
+      </w:r>
+      <w:proofErr w:type="spellStart"/>
+      <w:r>
+        <w:t>factuuraan</w:t>
+      </w:r>
+      <w:proofErr w:type="spellEnd"/>
+      <w:r>
+        <w:t>, levering</w:t>
       </w:r>
     </w:p>
     <w:p>
@@ -2136,10 +2518,47 @@
         </w:numPr>
       </w:pPr>
       <w:r>
-        <w:t xml:space="preserve">Genereer XML: </w:t>
-      </w:r>
-      <w:r>
-        <w:t>Er wordt een XML-bestand gegenereerd. En alle gegevens wordt verwerkt in die XML-bestand.</w:t>
+        <w:t>Genereer XML</w:t>
+      </w:r>
+      <w:r>
+        <w:rPr>
+          <w:rFonts w:cstheme="minorHAnsi"/>
+        </w:rPr>
+        <w:t>(</w:t>
+      </w:r>
+      <w:proofErr w:type="spellStart"/>
+      <w:r>
+        <w:rPr>
+          <w:rFonts w:cstheme="minorHAnsi"/>
+          <w:color w:val="000000"/>
+        </w:rPr>
+        <w:t>XmlWriter.Create</w:t>
+      </w:r>
+      <w:proofErr w:type="spellEnd"/>
+      <w:r>
+        <w:t>)</w:t>
+      </w:r>
+      <w:r>
+        <w:t xml:space="preserve">: </w:t>
+      </w:r>
+      <w:r>
+        <w:t xml:space="preserve">Er wordt een </w:t>
+      </w:r>
+      <w:proofErr w:type="spellStart"/>
+      <w:r>
+        <w:t>XML-bestand</w:t>
+      </w:r>
+      <w:proofErr w:type="spellEnd"/>
+      <w:r>
+        <w:t xml:space="preserve"> gegenereerd. En alle gegevens wordt verwerkt in die </w:t>
+      </w:r>
+      <w:proofErr w:type="spellStart"/>
+      <w:r>
+        <w:t>XML-bestand</w:t>
+      </w:r>
+      <w:proofErr w:type="spellEnd"/>
+      <w:r>
+        <w:t>.</w:t>
       </w:r>
     </w:p>
     <w:p>
@@ -2159,7 +2578,40 @@
         <w:t xml:space="preserve">Export XML: </w:t>
       </w:r>
       <w:r>
-        <w:t>De gegevens uit meerdere PDF-bestanden worden gecombineerd en in een XML-bestand geëxporteerd.</w:t>
+        <w:t xml:space="preserve">De gegevens uit </w:t>
+      </w:r>
+      <w:r>
+        <w:t xml:space="preserve">een </w:t>
+      </w:r>
+      <w:proofErr w:type="spellStart"/>
+      <w:r>
+        <w:t>PDF-bestand</w:t>
+      </w:r>
+      <w:proofErr w:type="spellEnd"/>
+      <w:r>
+        <w:t xml:space="preserve"> worden </w:t>
+      </w:r>
+      <w:r>
+        <w:t>geëxporteerd</w:t>
+      </w:r>
+      <w:r>
+        <w:t xml:space="preserve"> naar een XML, dus iedere </w:t>
+      </w:r>
+      <w:proofErr w:type="spellStart"/>
+      <w:r>
+        <w:t>PDF-bestand</w:t>
+      </w:r>
+      <w:proofErr w:type="spellEnd"/>
+      <w:r>
+        <w:t xml:space="preserve"> heeft zijn eigen </w:t>
+      </w:r>
+      <w:proofErr w:type="spellStart"/>
+      <w:r>
+        <w:t>XML-bestand</w:t>
+      </w:r>
+      <w:proofErr w:type="spellEnd"/>
+      <w:r>
+        <w:t>.</w:t>
       </w:r>
     </w:p>
     <w:p/>
@@ -2253,13 +2705,29 @@
         <w:t xml:space="preserve">PDF: </w:t>
       </w:r>
       <w:r>
-        <w:t>De gebruiker sleept of kopieert een/meer PDF-bestanden in een map</w:t>
+        <w:t xml:space="preserve">De gebruiker sleept of kopieert een/meer </w:t>
+      </w:r>
+      <w:proofErr w:type="spellStart"/>
+      <w:r>
+        <w:t>PDF-bestanden</w:t>
+      </w:r>
+      <w:proofErr w:type="spellEnd"/>
+      <w:r>
+        <w:t xml:space="preserve"> in een map</w:t>
       </w:r>
       <w:r>
         <w:t xml:space="preserve">. </w:t>
       </w:r>
       <w:r>
-        <w:t xml:space="preserve">Met Filesystemwatcher </w:t>
+        <w:t xml:space="preserve">Met </w:t>
+      </w:r>
+      <w:proofErr w:type="spellStart"/>
+      <w:r>
+        <w:t>Filesystemwatcher</w:t>
+      </w:r>
+      <w:proofErr w:type="spellEnd"/>
+      <w:r>
+        <w:t xml:space="preserve"> </w:t>
       </w:r>
       <w:r>
         <w:t xml:space="preserve">wordt </w:t>
@@ -2268,28 +2736,7 @@
         <w:t xml:space="preserve">die map </w:t>
       </w:r>
       <w:r>
-        <w:t xml:space="preserve">constant </w:t>
-      </w:r>
-      <w:r>
-        <w:t>in de gaten</w:t>
-      </w:r>
-      <w:r>
-        <w:t xml:space="preserve"> gehouden</w:t>
-      </w:r>
-      <w:r>
-        <w:t>, zodra er nieuwe bestanden worden gedetecteerd</w:t>
-      </w:r>
-      <w:r>
-        <w:t xml:space="preserve">, dan wordt er vervolge </w:t>
-      </w:r>
-      <w:r>
-        <w:t>acties</w:t>
-      </w:r>
-      <w:r>
-        <w:t xml:space="preserve"> uitgevoerd</w:t>
-      </w:r>
-      <w:r>
-        <w:t>.</w:t>
+        <w:t>constant in de gaten gehouden, zodra er nieuwe bestanden worden gedetecteerd, dan wordt er vervolge acties uitgevoerd.</w:t>
       </w:r>
     </w:p>
     <w:p>
@@ -2313,7 +2760,15 @@
         <w:t xml:space="preserve">voor elke bestand in die map of ze </w:t>
       </w:r>
       <w:r>
-        <w:t xml:space="preserve">überhaupt een PDF-bestand is. </w:t>
+        <w:t xml:space="preserve">überhaupt een </w:t>
+      </w:r>
+      <w:proofErr w:type="spellStart"/>
+      <w:r>
+        <w:t>PDF-bestand</w:t>
+      </w:r>
+      <w:proofErr w:type="spellEnd"/>
+      <w:r>
+        <w:t xml:space="preserve"> is. </w:t>
       </w:r>
     </w:p>
     <w:p>
@@ -2335,9 +2790,11 @@
       <w:r>
         <w:t>(</w:t>
       </w:r>
+      <w:proofErr w:type="spellStart"/>
       <w:r>
         <w:t>ITextSharp</w:t>
       </w:r>
+      <w:proofErr w:type="spellEnd"/>
       <w:r>
         <w:t>)</w:t>
       </w:r>
@@ -2372,7 +2829,23 @@
         </w:numPr>
       </w:pPr>
       <w:r>
-        <w:t>Referentie(productId), materiaalId, materiaal omschrijving, leverdatum, aantal, prijs, totaal.</w:t>
+        <w:t>Referentie(</w:t>
+      </w:r>
+      <w:proofErr w:type="spellStart"/>
+      <w:r>
+        <w:t>productId</w:t>
+      </w:r>
+      <w:proofErr w:type="spellEnd"/>
+      <w:r>
+        <w:t xml:space="preserve">), </w:t>
+      </w:r>
+      <w:proofErr w:type="spellStart"/>
+      <w:r>
+        <w:t>materiaalId</w:t>
+      </w:r>
+      <w:proofErr w:type="spellEnd"/>
+      <w:r>
+        <w:t>, materiaal omschrijving, leverdatum, aantal, prijs, totaal.</w:t>
       </w:r>
     </w:p>
     <w:p>
@@ -2384,7 +2857,15 @@
         </w:numPr>
       </w:pPr>
       <w:r>
-        <w:t>Factuuradres, Stuur factuuraan, levering</w:t>
+        <w:t xml:space="preserve">Factuuradres, Stuur </w:t>
+      </w:r>
+      <w:proofErr w:type="spellStart"/>
+      <w:r>
+        <w:t>factuuraan</w:t>
+      </w:r>
+      <w:proofErr w:type="spellEnd"/>
+      <w:r>
+        <w:t>, levering</w:t>
       </w:r>
     </w:p>
     <w:p>
@@ -2416,10 +2897,26 @@
         <w:t xml:space="preserve"> </w:t>
       </w:r>
       <w:r>
-        <w:t xml:space="preserve">Er wordt een XML-bestand gegenereerd. </w:t>
-      </w:r>
-      <w:r>
-        <w:t xml:space="preserve">En alle gegevens wordt verwerkt in die XML-bestand. </w:t>
+        <w:t xml:space="preserve">Er wordt een </w:t>
+      </w:r>
+      <w:proofErr w:type="spellStart"/>
+      <w:r>
+        <w:t>XML-bestand</w:t>
+      </w:r>
+      <w:proofErr w:type="spellEnd"/>
+      <w:r>
+        <w:t xml:space="preserve"> gegenereerd. </w:t>
+      </w:r>
+      <w:r>
+        <w:t xml:space="preserve">En alle gegevens wordt verwerkt in die </w:t>
+      </w:r>
+      <w:proofErr w:type="spellStart"/>
+      <w:r>
+        <w:t>XML-bestand</w:t>
+      </w:r>
+      <w:proofErr w:type="spellEnd"/>
+      <w:r>
+        <w:t xml:space="preserve">. </w:t>
       </w:r>
     </w:p>
     <w:p>
@@ -2437,26 +2934,29 @@
         </w:numPr>
       </w:pPr>
       <w:r>
-        <w:t xml:space="preserve">Export XML: </w:t>
-      </w:r>
-      <w:r>
-        <w:t xml:space="preserve">De </w:t>
-      </w:r>
-      <w:r>
-        <w:t>gegevens</w:t>
-      </w:r>
-      <w:r>
-        <w:t xml:space="preserve"> </w:t>
-      </w:r>
-      <w:r>
-        <w:t xml:space="preserve">uit meerdere PDF-bestanden worden gecombineerd en in een </w:t>
-      </w:r>
+        <w:t xml:space="preserve">Export XML: De gegevens uit een </w:t>
+      </w:r>
+      <w:proofErr w:type="spellStart"/>
+      <w:r>
+        <w:t>PDF-bestand</w:t>
+      </w:r>
+      <w:proofErr w:type="spellEnd"/>
+      <w:r>
+        <w:t xml:space="preserve"> worden geëxporteerd naar een XML, dus iedere </w:t>
+      </w:r>
+      <w:proofErr w:type="spellStart"/>
+      <w:r>
+        <w:t>PDF-bestand</w:t>
+      </w:r>
+      <w:proofErr w:type="spellEnd"/>
+      <w:r>
+        <w:t xml:space="preserve"> heeft zijn eigen </w:t>
+      </w:r>
+      <w:proofErr w:type="spellStart"/>
       <w:r>
         <w:t>XML-bestand</w:t>
       </w:r>
-      <w:r>
-        <w:t xml:space="preserve"> geëxporteerd</w:t>
-      </w:r>
+      <w:proofErr w:type="spellEnd"/>
       <w:r>
         <w:t>.</w:t>
       </w:r>
@@ -2525,7 +3025,47 @@
           <w:sz w:val="22"/>
           <w:szCs w:val="22"/>
         </w:rPr>
-        <w:t>Als de TransferTool eenmaal gebruikt gaat worden zullen er natuurlijk wat veranderingen zijn. Die worden besproken in dit onderdeel. In het onderdeel ‘Organisatorische consequenties’ wordt beschreven welke invloed de TransferTool zal hebben op de organisatie en bedrijfsprocessen. In het onderdeel ‘Technische consequenties’ wordt beschreven welke wijzigingen er zijn in de infrastructuur en welke materialen/apparatuur moeten worden aangeschaft.</w:t>
+        <w:t xml:space="preserve">Als de </w:t>
+      </w:r>
+      <w:proofErr w:type="spellStart"/>
+      <w:r>
+        <w:rPr>
+          <w:rStyle w:val="normaltextrun"/>
+          <w:rFonts w:ascii="Calibri" w:hAnsi="Calibri" w:cs="Calibri"/>
+          <w:sz w:val="22"/>
+          <w:szCs w:val="22"/>
+        </w:rPr>
+        <w:t>TransferTool</w:t>
+      </w:r>
+      <w:proofErr w:type="spellEnd"/>
+      <w:r>
+        <w:rPr>
+          <w:rStyle w:val="normaltextrun"/>
+          <w:rFonts w:ascii="Calibri" w:hAnsi="Calibri" w:cs="Calibri"/>
+          <w:sz w:val="22"/>
+          <w:szCs w:val="22"/>
+        </w:rPr>
+        <w:t xml:space="preserve"> eenmaal gebruikt gaat worden zullen er natuurlijk wat veranderingen zijn. Die worden besproken in dit onderdeel. In het onderdeel ‘Organisatorische consequenties’ wordt beschreven welke invloed de </w:t>
+      </w:r>
+      <w:proofErr w:type="spellStart"/>
+      <w:r>
+        <w:rPr>
+          <w:rStyle w:val="normaltextrun"/>
+          <w:rFonts w:ascii="Calibri" w:hAnsi="Calibri" w:cs="Calibri"/>
+          <w:sz w:val="22"/>
+          <w:szCs w:val="22"/>
+        </w:rPr>
+        <w:t>TransferTool</w:t>
+      </w:r>
+      <w:proofErr w:type="spellEnd"/>
+      <w:r>
+        <w:rPr>
+          <w:rStyle w:val="normaltextrun"/>
+          <w:rFonts w:ascii="Calibri" w:hAnsi="Calibri" w:cs="Calibri"/>
+          <w:sz w:val="22"/>
+          <w:szCs w:val="22"/>
+        </w:rPr>
+        <w:t xml:space="preserve"> zal hebben op de organisatie en bedrijfsprocessen. In het onderdeel ‘Technische consequenties’ wordt beschreven welke wijzigingen er zijn in de infrastructuur en welke materialen/apparatuur moeten worden aangeschaft.</w:t>
       </w:r>
       <w:r>
         <w:rPr>
@@ -2611,6 +3151,7 @@
         </w:rPr>
         <w:t xml:space="preserve">De </w:t>
       </w:r>
+      <w:proofErr w:type="spellStart"/>
       <w:r>
         <w:rPr>
           <w:rStyle w:val="normaltextrun"/>
@@ -2618,8 +3159,9 @@
           <w:sz w:val="22"/>
           <w:szCs w:val="22"/>
         </w:rPr>
-        <w:t xml:space="preserve">TransferTool </w:t>
-      </w:r>
+        <w:t>TransferTool</w:t>
+      </w:r>
+      <w:proofErr w:type="spellEnd"/>
       <w:r>
         <w:rPr>
           <w:rStyle w:val="normaltextrun"/>
@@ -2627,7 +3169,7 @@
           <w:sz w:val="22"/>
           <w:szCs w:val="22"/>
         </w:rPr>
-        <w:t xml:space="preserve">zal </w:t>
+        <w:t xml:space="preserve"> </w:t>
       </w:r>
       <w:r>
         <w:rPr>
@@ -2636,7 +3178,7 @@
           <w:sz w:val="22"/>
           <w:szCs w:val="22"/>
         </w:rPr>
-        <w:t>veranderen hoe</w:t>
+        <w:t xml:space="preserve">zal </w:t>
       </w:r>
       <w:r>
         <w:rPr>
@@ -2645,7 +3187,7 @@
           <w:sz w:val="22"/>
           <w:szCs w:val="22"/>
         </w:rPr>
-        <w:t xml:space="preserve"> de klanten omgaan met de ERP-applicatie</w:t>
+        <w:t>veranderen hoe</w:t>
       </w:r>
       <w:r>
         <w:rPr>
@@ -2654,7 +3196,7 @@
           <w:sz w:val="22"/>
           <w:szCs w:val="22"/>
         </w:rPr>
-        <w:t xml:space="preserve">. </w:t>
+        <w:t xml:space="preserve"> de klanten omgaan met de ERP-applicatie</w:t>
       </w:r>
       <w:r>
         <w:rPr>
@@ -2663,7 +3205,7 @@
           <w:sz w:val="22"/>
           <w:szCs w:val="22"/>
         </w:rPr>
-        <w:t xml:space="preserve">Het proces van het </w:t>
+        <w:t xml:space="preserve">. </w:t>
       </w:r>
       <w:r>
         <w:rPr>
@@ -2672,7 +3214,7 @@
           <w:sz w:val="22"/>
           <w:szCs w:val="22"/>
         </w:rPr>
-        <w:t xml:space="preserve">bijwerken </w:t>
+        <w:t xml:space="preserve">Het proces van het </w:t>
       </w:r>
       <w:r>
         <w:rPr>
@@ -2681,7 +3223,7 @@
           <w:sz w:val="22"/>
           <w:szCs w:val="22"/>
         </w:rPr>
-        <w:t xml:space="preserve">van de orders wordt makkelijker, sneller, en foutloos ook. Ze hoeven niet meer alle orders handmatig </w:t>
+        <w:t xml:space="preserve">bijwerken </w:t>
       </w:r>
       <w:r>
         <w:rPr>
@@ -2690,7 +3232,7 @@
           <w:sz w:val="22"/>
           <w:szCs w:val="22"/>
         </w:rPr>
-        <w:t>in te vullen</w:t>
+        <w:t xml:space="preserve">van de orders wordt makkelijker, sneller, en foutloos ook. Ze hoeven niet meer alle orders handmatig </w:t>
       </w:r>
       <w:r>
         <w:rPr>
@@ -2699,7 +3241,7 @@
           <w:sz w:val="22"/>
           <w:szCs w:val="22"/>
         </w:rPr>
-        <w:t xml:space="preserve">. Dit </w:t>
+        <w:t>in te vullen</w:t>
       </w:r>
       <w:r>
         <w:rPr>
@@ -2708,7 +3250,7 @@
           <w:sz w:val="22"/>
           <w:szCs w:val="22"/>
         </w:rPr>
-        <w:t xml:space="preserve">verbetert en versterkt </w:t>
+        <w:t xml:space="preserve">. Dit </w:t>
       </w:r>
       <w:r>
         <w:rPr>
@@ -2717,7 +3259,7 @@
           <w:sz w:val="22"/>
           <w:szCs w:val="22"/>
         </w:rPr>
-        <w:t xml:space="preserve">ook </w:t>
+        <w:t xml:space="preserve">verbetert en versterkt </w:t>
       </w:r>
       <w:r>
         <w:rPr>
@@ -2726,7 +3268,7 @@
           <w:sz w:val="22"/>
           <w:szCs w:val="22"/>
         </w:rPr>
-        <w:t xml:space="preserve">de </w:t>
+        <w:t xml:space="preserve">ook </w:t>
       </w:r>
       <w:r>
         <w:rPr>
@@ -2735,7 +3277,36 @@
           <w:sz w:val="22"/>
           <w:szCs w:val="22"/>
         </w:rPr>
-        <w:t>samenwerking van ProdistERP Software en zijn klanten</w:t>
+        <w:t xml:space="preserve">de </w:t>
+      </w:r>
+      <w:r>
+        <w:rPr>
+          <w:rStyle w:val="normaltextrun"/>
+          <w:rFonts w:ascii="Calibri" w:hAnsi="Calibri" w:cs="Calibri"/>
+          <w:sz w:val="22"/>
+          <w:szCs w:val="22"/>
+        </w:rPr>
+        <w:t xml:space="preserve">samenwerking van </w:t>
+      </w:r>
+      <w:proofErr w:type="spellStart"/>
+      <w:r>
+        <w:rPr>
+          <w:rStyle w:val="normaltextrun"/>
+          <w:rFonts w:ascii="Calibri" w:hAnsi="Calibri" w:cs="Calibri"/>
+          <w:sz w:val="22"/>
+          <w:szCs w:val="22"/>
+        </w:rPr>
+        <w:t>ProdistERP</w:t>
+      </w:r>
+      <w:proofErr w:type="spellEnd"/>
+      <w:r>
+        <w:rPr>
+          <w:rStyle w:val="normaltextrun"/>
+          <w:rFonts w:ascii="Calibri" w:hAnsi="Calibri" w:cs="Calibri"/>
+          <w:sz w:val="22"/>
+          <w:szCs w:val="22"/>
+        </w:rPr>
+        <w:t xml:space="preserve"> Software en zijn klanten</w:t>
       </w:r>
       <w:r>
         <w:rPr>
@@ -2830,13 +3401,29 @@
     </w:p>
     <w:p>
       <w:r>
-        <w:t xml:space="preserve">De gebruikers hoeven niks te installeren of aan te schaffen. Het is een koppeling die uiteindelijk wordt gebruikt op ProdistERP-applicatie. </w:t>
+        <w:t xml:space="preserve">De gebruikers hoeven niks te installeren of aan te schaffen. Het is een koppeling die uiteindelijk wordt gebruikt op </w:t>
+      </w:r>
+      <w:proofErr w:type="spellStart"/>
+      <w:r>
+        <w:t>ProdistERP</w:t>
+      </w:r>
+      <w:proofErr w:type="spellEnd"/>
+      <w:r>
+        <w:t xml:space="preserve">-applicatie. </w:t>
       </w:r>
       <w:r>
         <w:t xml:space="preserve">Alles wordt geautomatiseerd. </w:t>
       </w:r>
       <w:r>
-        <w:t xml:space="preserve">Zodra de gebruiker PDF-bestanden in een map plaatst, </w:t>
+        <w:t xml:space="preserve">Zodra de gebruiker </w:t>
+      </w:r>
+      <w:proofErr w:type="spellStart"/>
+      <w:r>
+        <w:t>PDF-bestanden</w:t>
+      </w:r>
+      <w:proofErr w:type="spellEnd"/>
+      <w:r>
+        <w:t xml:space="preserve"> in een map plaatst, </w:t>
       </w:r>
       <w:r>
         <w:t xml:space="preserve">de rest </w:t>
@@ -2853,7 +3440,7 @@
     </w:p>
     <w:p/>
     <w:sectPr>
-      <w:footerReference w:type="default" r:id="rId13"/>
+      <w:footerReference w:type="default" r:id="rId14"/>
       <w:pgSz w:w="11906" w:h="16838"/>
       <w:pgMar w:top="1417" w:right="1417" w:bottom="1417" w:left="1417" w:header="708" w:footer="708" w:gutter="0"/>
       <w:pgNumType w:start="0"/>
@@ -8923,12 +9510,19 @@
 </file>
 
 <file path=customXml/item1.xml><?xml version="1.0" encoding="utf-8"?>
-<p:properties xmlns:p="http://schemas.microsoft.com/office/2006/metadata/properties" xmlns:xsi="http://www.w3.org/2001/XMLSchema-instance" xmlns:pc="http://schemas.microsoft.com/office/infopath/2007/PartnerControls">
-  <documentManagement/>
-</p:properties>
+<?mso-contentType ?>
+<FormTemplates xmlns="http://schemas.microsoft.com/sharepoint/v3/contenttype/forms">
+  <Display>DocumentLibraryForm</Display>
+  <Edit>DocumentLibraryForm</Edit>
+  <New>DocumentLibraryForm</New>
+</FormTemplates>
 </file>
 
 <file path=customXml/item2.xml><?xml version="1.0" encoding="utf-8"?>
+<b:Sources xmlns:b="http://schemas.openxmlformats.org/officeDocument/2006/bibliography" xmlns="http://schemas.openxmlformats.org/officeDocument/2006/bibliography" SelectedStyle="\APASixthEditionOfficeOnline.xsl" StyleName="APA" Version="6"/>
+</file>
+
+<file path=customXml/item3.xml><?xml version="1.0" encoding="utf-8"?>
 <ct:contentTypeSchema xmlns:ct="http://schemas.microsoft.com/office/2006/metadata/contentType" xmlns:ma="http://schemas.microsoft.com/office/2006/metadata/properties/metaAttributes" ct:_="" ma:_="" ma:contentTypeName="Document" ma:contentTypeID="0x010100CDE361D84C85484287617C0DB8347576" ma:contentTypeVersion="3" ma:contentTypeDescription="Een nieuw document maken." ma:contentTypeScope="" ma:versionID="b7c4fa0d6994ac65d4f51f1af13041d2">
   <xsd:schema xmlns:xsd="http://www.w3.org/2001/XMLSchema" xmlns:xs="http://www.w3.org/2001/XMLSchema" xmlns:p="http://schemas.microsoft.com/office/2006/metadata/properties" xmlns:ns2="14995cf6-eefc-440c-8f96-f984bbef0c2a" targetNamespace="http://schemas.microsoft.com/office/2006/metadata/properties" ma:root="true" ma:fieldsID="6aabd768009709e88fedeeef2b931ee6" ns2:_="">
     <xsd:import namespace="14995cf6-eefc-440c-8f96-f984bbef0c2a"/>
@@ -9066,29 +9660,29 @@
 </ct:contentTypeSchema>
 </file>
 
-<file path=customXml/item3.xml><?xml version="1.0" encoding="utf-8"?>
-<b:Sources xmlns:b="http://schemas.openxmlformats.org/officeDocument/2006/bibliography" xmlns="http://schemas.openxmlformats.org/officeDocument/2006/bibliography" SelectedStyle="\APASixthEditionOfficeOnline.xsl" StyleName="APA" Version="6"/>
-</file>
-
 <file path=customXml/item4.xml><?xml version="1.0" encoding="utf-8"?>
-<?mso-contentType ?>
-<FormTemplates xmlns="http://schemas.microsoft.com/sharepoint/v3/contenttype/forms">
-  <Display>DocumentLibraryForm</Display>
-  <Edit>DocumentLibraryForm</Edit>
-  <New>DocumentLibraryForm</New>
-</FormTemplates>
+<p:properties xmlns:p="http://schemas.microsoft.com/office/2006/metadata/properties" xmlns:xsi="http://www.w3.org/2001/XMLSchema-instance" xmlns:pc="http://schemas.microsoft.com/office/infopath/2007/PartnerControls">
+  <documentManagement/>
+</p:properties>
 </file>
 
 <file path=customXml/itemProps1.xml><?xml version="1.0" encoding="utf-8"?>
-<ds:datastoreItem xmlns:ds="http://schemas.openxmlformats.org/officeDocument/2006/customXml" ds:itemID="{B84CF166-3C96-4F74-8D51-951AB351D85B}">
+<ds:datastoreItem xmlns:ds="http://schemas.openxmlformats.org/officeDocument/2006/customXml" ds:itemID="{DBFC4286-15F2-4880-B194-D24FCF056643}">
   <ds:schemaRefs>
-    <ds:schemaRef ds:uri="http://schemas.microsoft.com/office/2006/metadata/properties"/>
-    <ds:schemaRef ds:uri="http://schemas.microsoft.com/office/infopath/2007/PartnerControls"/>
+    <ds:schemaRef ds:uri="http://schemas.microsoft.com/sharepoint/v3/contenttype/forms"/>
   </ds:schemaRefs>
 </ds:datastoreItem>
 </file>
 
 <file path=customXml/itemProps2.xml><?xml version="1.0" encoding="utf-8"?>
+<ds:datastoreItem xmlns:ds="http://schemas.openxmlformats.org/officeDocument/2006/customXml" ds:itemID="{C2468AB0-D4DD-490F-805C-562EE72AACC3}">
+  <ds:schemaRefs>
+    <ds:schemaRef ds:uri="http://schemas.openxmlformats.org/officeDocument/2006/bibliography"/>
+  </ds:schemaRefs>
+</ds:datastoreItem>
+</file>
+
+<file path=customXml/itemProps3.xml><?xml version="1.0" encoding="utf-8"?>
 <ds:datastoreItem xmlns:ds="http://schemas.openxmlformats.org/officeDocument/2006/customXml" ds:itemID="{62820CBF-9B82-4805-87CE-0049F80DBD2A}">
   <ds:schemaRefs>
     <ds:schemaRef ds:uri="http://schemas.microsoft.com/office/2006/metadata/contentType"/>
@@ -9106,18 +9700,11 @@
 </ds:datastoreItem>
 </file>
 
-<file path=customXml/itemProps3.xml><?xml version="1.0" encoding="utf-8"?>
-<ds:datastoreItem xmlns:ds="http://schemas.openxmlformats.org/officeDocument/2006/customXml" ds:itemID="{C2468AB0-D4DD-490F-805C-562EE72AACC3}">
+<file path=customXml/itemProps4.xml><?xml version="1.0" encoding="utf-8"?>
+<ds:datastoreItem xmlns:ds="http://schemas.openxmlformats.org/officeDocument/2006/customXml" ds:itemID="{B84CF166-3C96-4F74-8D51-951AB351D85B}">
   <ds:schemaRefs>
-    <ds:schemaRef ds:uri="http://schemas.openxmlformats.org/officeDocument/2006/bibliography"/>
-  </ds:schemaRefs>
-</ds:datastoreItem>
-</file>
-
-<file path=customXml/itemProps4.xml><?xml version="1.0" encoding="utf-8"?>
-<ds:datastoreItem xmlns:ds="http://schemas.openxmlformats.org/officeDocument/2006/customXml" ds:itemID="{DBFC4286-15F2-4880-B194-D24FCF056643}">
-  <ds:schemaRefs>
-    <ds:schemaRef ds:uri="http://schemas.microsoft.com/sharepoint/v3/contenttype/forms"/>
+    <ds:schemaRef ds:uri="http://schemas.microsoft.com/office/2006/metadata/properties"/>
+    <ds:schemaRef ds:uri="http://schemas.microsoft.com/office/infopath/2007/PartnerControls"/>
   </ds:schemaRefs>
 </ds:datastoreItem>
 </file>
</xml_diff>